<commit_message>
Changes and Added documents
</commit_message>
<xml_diff>
--- a/Periode 12 Kerntaak 1,2,3/KT2/KT2.5/KT2.5.12 Aanpassingen aan de appplicatie n.a.v testbevindingen/Aanpassingen applicatie n.a.v testbevindingen v1.0.0.docx
+++ b/Periode 12 Kerntaak 1,2,3/KT2/KT2.5/KT2.5.12 Aanpassingen aan de appplicatie n.a.v testbevindingen/Aanpassingen applicatie n.a.v testbevindingen v1.0.0.docx
@@ -1,6 +1,6 @@
 
 <file path=word/document.xml><?xml version="1.0" encoding="utf-8"?>
-<w:document xmlns:wpc="http://schemas.microsoft.com/office/word/2010/wordprocessingCanvas" xmlns:cx="http://schemas.microsoft.com/office/drawing/2014/chartex" xmlns:cx1="http://schemas.microsoft.com/office/drawing/2015/9/8/chartex" xmlns:cx2="http://schemas.microsoft.com/office/drawing/2015/10/21/chartex" xmlns:cx3="http://schemas.microsoft.com/office/drawing/2016/5/9/chartex" xmlns:cx4="http://schemas.microsoft.com/office/drawing/2016/5/10/chartex" xmlns:cx5="http://schemas.microsoft.com/office/drawing/2016/5/11/chartex" xmlns:cx6="http://schemas.microsoft.com/office/drawing/2016/5/12/chartex" xmlns:cx7="http://schemas.microsoft.com/office/drawing/2016/5/13/chartex" xmlns:cx8="http://schemas.microsoft.com/office/drawing/2016/5/14/chartex" xmlns:mc="http://schemas.openxmlformats.org/markup-compatibility/2006" xmlns:aink="http://schemas.microsoft.com/office/drawing/2016/ink" xmlns:am3d="http://schemas.microsoft.com/office/drawing/2017/model3d" xmlns:o="urn:schemas-microsoft-com:office:office" xmlns:r="http://schemas.openxmlformats.org/officeDocument/2006/relationships" xmlns:m="http://schemas.openxmlformats.org/officeDocument/2006/math" xmlns:v="urn:schemas-microsoft-com:vml" xmlns:wp14="http://schemas.microsoft.com/office/word/2010/wordprocessingDrawing" xmlns:wp="http://schemas.openxmlformats.org/drawingml/2006/wordprocessingDrawing" xmlns:w10="urn:schemas-microsoft-com:office:word" xmlns:w="http://schemas.openxmlformats.org/wordprocessingml/2006/main" xmlns:w14="http://schemas.microsoft.com/office/word/2010/wordml" xmlns:w15="http://schemas.microsoft.com/office/word/2012/wordml" xmlns:w16cid="http://schemas.microsoft.com/office/word/2016/wordml/cid" xmlns:w16se="http://schemas.microsoft.com/office/word/2015/wordml/symex" xmlns:wpg="http://schemas.microsoft.com/office/word/2010/wordprocessingGroup" xmlns:wpi="http://schemas.microsoft.com/office/word/2010/wordprocessingInk" xmlns:wne="http://schemas.microsoft.com/office/word/2006/wordml" xmlns:wps="http://schemas.microsoft.com/office/word/2010/wordprocessingShape" mc:Ignorable="w14 w15 w16se w16cid wp14">
+<w:document xmlns:wpc="http://schemas.microsoft.com/office/word/2010/wordprocessingCanvas" xmlns:mc="http://schemas.openxmlformats.org/markup-compatibility/2006" xmlns:o="urn:schemas-microsoft-com:office:office" xmlns:r="http://schemas.openxmlformats.org/officeDocument/2006/relationships" xmlns:m="http://schemas.openxmlformats.org/officeDocument/2006/math" xmlns:v="urn:schemas-microsoft-com:vml" xmlns:wp14="http://schemas.microsoft.com/office/word/2010/wordprocessingDrawing" xmlns:wp="http://schemas.openxmlformats.org/drawingml/2006/wordprocessingDrawing" xmlns:w10="urn:schemas-microsoft-com:office:word" xmlns:w="http://schemas.openxmlformats.org/wordprocessingml/2006/main" xmlns:w14="http://schemas.microsoft.com/office/word/2010/wordml" xmlns:w15="http://schemas.microsoft.com/office/word/2012/wordml" xmlns:wpg="http://schemas.microsoft.com/office/word/2010/wordprocessingGroup" xmlns:wpi="http://schemas.microsoft.com/office/word/2010/wordprocessingInk" xmlns:wne="http://schemas.microsoft.com/office/word/2006/wordml" xmlns:wps="http://schemas.microsoft.com/office/word/2010/wordprocessingShape" mc:Ignorable="w14 w15 wp14">
   <w:body>
     <w:p>
       <w:pPr>
@@ -15,33 +15,8 @@
           <w:sz w:val="72"/>
           <w:szCs w:val="72"/>
         </w:rPr>
-        <w:t xml:space="preserve">Aanpassingen applicatie </w:t>
-      </w:r>
-      <w:proofErr w:type="spellStart"/>
-      <w:r>
-        <w:rPr>
-          <w:sz w:val="72"/>
-          <w:szCs w:val="72"/>
-        </w:rPr>
-        <w:t>n.a.v</w:t>
-      </w:r>
-      <w:proofErr w:type="spellEnd"/>
-      <w:r>
-        <w:rPr>
-          <w:sz w:val="72"/>
-          <w:szCs w:val="72"/>
-        </w:rPr>
-        <w:t xml:space="preserve"> </w:t>
-      </w:r>
-      <w:proofErr w:type="spellStart"/>
-      <w:r>
-        <w:rPr>
-          <w:sz w:val="72"/>
-          <w:szCs w:val="72"/>
-        </w:rPr>
-        <w:t>testbevindigen</w:t>
-      </w:r>
-      <w:proofErr w:type="spellEnd"/>
+        <w:t>Aanpassingen applicatie n.a.v testbevindigen</w:t>
+      </w:r>
     </w:p>
     <w:p>
       <w:pPr>
@@ -218,7 +193,7 @@
           <w:sz w:val="28"/>
           <w:szCs w:val="28"/>
         </w:rPr>
-        <w:t>21</w:t>
+        <w:t>24</w:t>
       </w:r>
       <w:r>
         <w:rPr>
@@ -249,6 +224,8 @@
         <w:br/>
         <w:t>Versie: v1.0.0</w:t>
       </w:r>
+      <w:bookmarkStart w:id="0" w:name="_GoBack"/>
+      <w:bookmarkEnd w:id="0"/>
     </w:p>
     <w:sdt>
       <w:sdtPr>
@@ -590,10 +567,7 @@
         </w:rPr>
       </w:pPr>
     </w:p>
-    <w:p>
-      <w:bookmarkStart w:id="0" w:name="_GoBack"/>
-      <w:bookmarkEnd w:id="0"/>
-    </w:p>
+    <w:p/>
     <w:p/>
     <w:p/>
     <w:p/>
@@ -673,59 +647,96 @@
         <w:rPr>
           <w:u w:val="single"/>
         </w:rPr>
-        <w:t xml:space="preserve">1. </w:t>
-      </w:r>
-      <w:r>
+        <w:t>1. Limieten toevoegen voor invulvelden.</w:t>
+      </w:r>
+    </w:p>
+    <w:p>
+      <w:r>
+        <w:t>Om dit probleem op te lossen zijn er aanpassingen gedaan aan de views van de website. Hier moest bij elke input een maximale lengte worden ingesteld. Deze lengtes komen overeen met de lengte van de gegevens die in de databases staan. Dit is gedaan om te voorkomen dat er niet langere waardes worden aangemaakt waardoor deze niet in de database kunnen worden opgeslagen.</w:t>
+      </w:r>
+    </w:p>
+    <w:p>
+      <w:pPr>
         <w:rPr>
           <w:u w:val="single"/>
         </w:rPr>
-        <w:t>Limieten toevoegen voor invulvelden.</w:t>
-      </w:r>
-    </w:p>
-    <w:p>
-      <w:r>
-        <w:t>Om dit probleem op te lossen zijn er aanpassingen gedaan aan de views van de website. Hier moest bij elke input een maximale lengte worden ingesteld. Deze lengtes komen overeen met de lengte van de gegevens die in de databases staan. Dit is gedaan om te voorkomen dat er niet langere waardes worden aangemaakt waardoor deze niet in de database kunnen worden opgeslagen.</w:t>
-      </w:r>
-    </w:p>
-    <w:p>
-      <w:pPr>
+      </w:pPr>
+      <w:r>
         <w:rPr>
           <w:u w:val="single"/>
         </w:rPr>
-      </w:pPr>
-      <w:r>
+        <w:br/>
+        <w:t>2. Drop-down recht bovenin toevoegen met de opties profiel en uitloggen.</w:t>
+      </w:r>
+    </w:p>
+    <w:p>
+      <w:r>
+        <w:t>Om dit voor elkaar te krijgen moest er bij het navigatie menu een drop-down worden gemaakt die wanneer erop wordt geklikt de opties toont om te navigeren naar de profiel pagina</w:t>
+      </w:r>
+      <w:r>
+        <w:t>. E</w:t>
+      </w:r>
+      <w:r>
+        <w:t>n een optie</w:t>
+      </w:r>
+      <w:r>
+        <w:t xml:space="preserve"> om uit te loggen. Door deze optie kan er sneller worden uitgelogd van de website. Als tekst op de drop-down moest ook de gebruikersnaam worden gezet van de gebruiker die ingelogd is.</w:t>
+      </w:r>
+    </w:p>
+    <w:p>
+      <w:pPr>
         <w:rPr>
           <w:u w:val="single"/>
         </w:rPr>
+      </w:pPr>
+      <w:r>
+        <w:rPr>
+          <w:u w:val="single"/>
+        </w:rPr>
         <w:br/>
-      </w:r>
-      <w:r>
+        <w:t>3. Meldingen toevoegen voor wanneer invulgegevens incorrect zijn.</w:t>
+      </w:r>
+    </w:p>
+    <w:p>
+      <w:r>
+        <w:t>Om dit voor elkaar te krijgen moest er voor elk invulveld waar moet worden gecheckt voor de invulwaardes een element staan met de tekst over wat er verkeer is met de ingevulde waarde. Deze moesten rood worden gemaakt om duidelijk te maken dat er iets fout is gegaan. Wanneer er dan een gebruiker iets fout invult wat niet klopt of helemaal niets invoert moet dit in een controller worden gecheckt en moeten de foutmeldingen worden weergeven. De actie moet dan worden onderbroken zodat er niks fout kan gaan in de applicatie.</w:t>
+      </w:r>
+    </w:p>
+    <w:p>
+      <w:pPr>
         <w:rPr>
           <w:u w:val="single"/>
         </w:rPr>
-        <w:t xml:space="preserve">2. </w:t>
-      </w:r>
+      </w:pPr>
       <w:r>
         <w:rPr>
           <w:u w:val="single"/>
         </w:rPr>
-        <w:t>Drop-down recht bovenin toevoegen met de opties profiel en uitloggen.</w:t>
-      </w:r>
-    </w:p>
-    <w:p>
-      <w:r>
-        <w:t>Om dit voor elkaar te krijgen moest er bij het navigatie menu een drop-down worden gemaakt die wanneer erop wordt geklikt de opties toont om te navigeren naar de profiel pagina</w:t>
-      </w:r>
-      <w:r>
-        <w:t>. E</w:t>
-      </w:r>
-      <w:r>
-        <w:t>n een optie</w:t>
-      </w:r>
-      <w:r>
-        <w:t xml:space="preserve"> om uit te loggen. Door deze optie kan er sneller worden uitgelogd van de website. Als tekst op de drop-down moest ook de gebruikersnaam worden gezet van de gebruiker die ingelogd is.</w:t>
-      </w:r>
-    </w:p>
+        <w:t>4. Problemen met filters oplossen bij het filteren op contactpersonen die verbonden zijn met de taken, klanten en partners.</w:t>
+      </w:r>
+    </w:p>
+    <w:p>
+      <w:r>
+        <w:t>Om dit probleem op te lossen moesten er aanpassingen worden gedaan aan de logica bij het ophalen van de contactpersonen die zijn gekoppeld aan taken, klanten en partners. Hier zat een foutje in bij het ophalen van de ids in de koppeltabellen die de tabellen verbind met elkaar. Hierbij werd er door een kleinere lijst geïtereerd met ids van de opgehaalde contactpersonen in plaats van de lijst met taken, klanten en partners.</w:t>
+      </w:r>
+    </w:p>
+    <w:p>
+      <w:pPr>
+        <w:pStyle w:val="Kop2"/>
+        <w:rPr>
+          <w:b/>
+        </w:rPr>
+      </w:pPr>
+      <w:bookmarkStart w:id="4" w:name="_Toc514974027"/>
+      <w:r>
+        <w:rPr>
+          <w:b/>
+        </w:rPr>
+        <w:t>Aanpassingen aan de hand van testresultaten van de Functionele Test</w:t>
+      </w:r>
+      <w:bookmarkEnd w:id="4"/>
+    </w:p>
+    <w:p/>
     <w:p>
       <w:pPr>
         <w:rPr>
@@ -736,119 +747,12 @@
         <w:rPr>
           <w:u w:val="single"/>
         </w:rPr>
-        <w:br/>
-      </w:r>
-      <w:r>
-        <w:rPr>
-          <w:u w:val="single"/>
-        </w:rPr>
-        <w:t xml:space="preserve">3. </w:t>
-      </w:r>
-      <w:r>
-        <w:rPr>
-          <w:u w:val="single"/>
-        </w:rPr>
-        <w:t>Meldingen toevoegen voor wanneer invulgegevens incorrect zijn.</w:t>
-      </w:r>
-    </w:p>
-    <w:p>
-      <w:r>
-        <w:t>Om dit voor elkaar te krijgen moest er voor elk invulveld waar moet worden gecheckt voor de invulwaardes een element staan met de tekst over wat er verkeer is met de ingevulde waarde. Deze moesten rood worden gemaakt om duidelijk te maken dat er iets fout is gegaan. Wanneer er dan een gebruiker iets fout invult wat niet klopt of helemaal niets invoert moet dit in een controller worden gecheckt en moeten de foutmeldingen worden weergeven. De actie moet dan worden onderbroken zodat er niks fout kan gaan in de applicatie.</w:t>
-      </w:r>
-    </w:p>
-    <w:p>
-      <w:pPr>
-        <w:rPr>
-          <w:u w:val="single"/>
-        </w:rPr>
-      </w:pPr>
-      <w:r>
-        <w:rPr>
-          <w:u w:val="single"/>
-        </w:rPr>
-        <w:t xml:space="preserve">4. </w:t>
-      </w:r>
-      <w:r>
-        <w:rPr>
-          <w:u w:val="single"/>
-        </w:rPr>
-        <w:t>Problemen met filters oplossen bij het filteren op contactpersonen die verbonden zijn met de taken, klanten en partners.</w:t>
-      </w:r>
-    </w:p>
-    <w:p>
-      <w:r>
-        <w:t xml:space="preserve">Om dit probleem op te lossen moesten er aanpassingen worden gedaan aan de logica bij het ophalen van de contactpersonen die zijn gekoppeld aan taken, klanten en partners. Hier zat een foutje in bij het ophalen van de </w:t>
-      </w:r>
-      <w:proofErr w:type="spellStart"/>
-      <w:r>
-        <w:t>ids</w:t>
-      </w:r>
-      <w:proofErr w:type="spellEnd"/>
-      <w:r>
-        <w:t xml:space="preserve"> in de koppeltabellen die de tabellen verbind met elkaar. Hierbij werd er door een kleinere lijst geïtereerd met </w:t>
-      </w:r>
-      <w:proofErr w:type="spellStart"/>
-      <w:r>
-        <w:t>ids</w:t>
-      </w:r>
-      <w:proofErr w:type="spellEnd"/>
-      <w:r>
-        <w:t xml:space="preserve"> van de opgehaalde contactpersonen in plaats van de lijst met taken, klanten en partners.</w:t>
-      </w:r>
-    </w:p>
-    <w:p>
-      <w:pPr>
-        <w:pStyle w:val="Kop2"/>
-        <w:rPr>
-          <w:b/>
-        </w:rPr>
-      </w:pPr>
-      <w:bookmarkStart w:id="4" w:name="_Toc514974027"/>
-      <w:r>
-        <w:rPr>
-          <w:b/>
-        </w:rPr>
-        <w:t xml:space="preserve">Aanpassingen aan de hand van testresultaten van de </w:t>
-      </w:r>
-      <w:r>
-        <w:rPr>
-          <w:b/>
-        </w:rPr>
-        <w:t>Functionele Test</w:t>
-      </w:r>
-      <w:bookmarkEnd w:id="4"/>
-    </w:p>
-    <w:p/>
-    <w:p>
-      <w:pPr>
-        <w:rPr>
-          <w:u w:val="single"/>
-        </w:rPr>
-      </w:pPr>
-      <w:r>
-        <w:rPr>
-          <w:u w:val="single"/>
-        </w:rPr>
-        <w:t xml:space="preserve">1. </w:t>
-      </w:r>
-      <w:r>
-        <w:rPr>
-          <w:u w:val="single"/>
-        </w:rPr>
-        <w:t>Pagina’s aan passen voor mobiel zodat deze wel goed worden weergeven.</w:t>
-      </w:r>
-    </w:p>
-    <w:p>
-      <w:r>
-        <w:t xml:space="preserve">Een aantal pagina’s werden niet helemaal volledig goed getoond voor mobiel in vergelijking tot pc. Dit is erg belangrijk omdat MDCS hier veel gebruik van gaat maken op een mobiel. Om dit op te lossen zijn er stukken html gemaakt die wel op niet renderen liggend aan of de gebruiker de website bezoekt met een mobiel apparaat of een pc. Ook zijn er kleine aanpassingen gedaan aan de </w:t>
-      </w:r>
-      <w:proofErr w:type="spellStart"/>
-      <w:r>
-        <w:t>styles</w:t>
-      </w:r>
-      <w:proofErr w:type="spellEnd"/>
-      <w:r>
-        <w:t xml:space="preserve"> zodat de element goed worden </w:t>
+        <w:t>1. Pagina’s aan passen voor mobiel zodat deze wel goed worden weergeven.</w:t>
+      </w:r>
+    </w:p>
+    <w:p>
+      <w:r>
+        <w:t xml:space="preserve">Een aantal pagina’s werden niet helemaal volledig goed getoond voor mobiel in vergelijking tot pc. Dit is erg belangrijk omdat MDCS hier veel gebruik van gaat maken op een mobiel. Om dit op te lossen zijn er stukken html gemaakt die wel op niet renderen liggend aan of de gebruiker de website bezoekt met een mobiel apparaat of een pc. Ook zijn er kleine aanpassingen gedaan aan de styles zodat de element goed worden </w:t>
       </w:r>
       <w:r>
         <w:t>weergeven</w:t>
@@ -868,7 +772,7 @@
 </file>
 
 <file path=word/endnotes.xml><?xml version="1.0" encoding="utf-8"?>
-<w:endnotes xmlns:wpc="http://schemas.microsoft.com/office/word/2010/wordprocessingCanvas" xmlns:cx="http://schemas.microsoft.com/office/drawing/2014/chartex" xmlns:cx1="http://schemas.microsoft.com/office/drawing/2015/9/8/chartex" xmlns:cx2="http://schemas.microsoft.com/office/drawing/2015/10/21/chartex" xmlns:cx3="http://schemas.microsoft.com/office/drawing/2016/5/9/chartex" xmlns:cx4="http://schemas.microsoft.com/office/drawing/2016/5/10/chartex" xmlns:cx5="http://schemas.microsoft.com/office/drawing/2016/5/11/chartex" xmlns:cx6="http://schemas.microsoft.com/office/drawing/2016/5/12/chartex" xmlns:cx7="http://schemas.microsoft.com/office/drawing/2016/5/13/chartex" xmlns:cx8="http://schemas.microsoft.com/office/drawing/2016/5/14/chartex" xmlns:mc="http://schemas.openxmlformats.org/markup-compatibility/2006" xmlns:aink="http://schemas.microsoft.com/office/drawing/2016/ink" xmlns:am3d="http://schemas.microsoft.com/office/drawing/2017/model3d" xmlns:o="urn:schemas-microsoft-com:office:office" xmlns:r="http://schemas.openxmlformats.org/officeDocument/2006/relationships" xmlns:m="http://schemas.openxmlformats.org/officeDocument/2006/math" xmlns:v="urn:schemas-microsoft-com:vml" xmlns:wp14="http://schemas.microsoft.com/office/word/2010/wordprocessingDrawing" xmlns:wp="http://schemas.openxmlformats.org/drawingml/2006/wordprocessingDrawing" xmlns:w10="urn:schemas-microsoft-com:office:word" xmlns:w="http://schemas.openxmlformats.org/wordprocessingml/2006/main" xmlns:w14="http://schemas.microsoft.com/office/word/2010/wordml" xmlns:w15="http://schemas.microsoft.com/office/word/2012/wordml" xmlns:w16cid="http://schemas.microsoft.com/office/word/2016/wordml/cid" xmlns:w16se="http://schemas.microsoft.com/office/word/2015/wordml/symex" xmlns:wpg="http://schemas.microsoft.com/office/word/2010/wordprocessingGroup" xmlns:wpi="http://schemas.microsoft.com/office/word/2010/wordprocessingInk" xmlns:wne="http://schemas.microsoft.com/office/word/2006/wordml" xmlns:wps="http://schemas.microsoft.com/office/word/2010/wordprocessingShape" mc:Ignorable="w14 w15 w16se w16cid wp14">
+<w:endnotes xmlns:wpc="http://schemas.microsoft.com/office/word/2010/wordprocessingCanvas" xmlns:mc="http://schemas.openxmlformats.org/markup-compatibility/2006" xmlns:o="urn:schemas-microsoft-com:office:office" xmlns:r="http://schemas.openxmlformats.org/officeDocument/2006/relationships" xmlns:m="http://schemas.openxmlformats.org/officeDocument/2006/math" xmlns:v="urn:schemas-microsoft-com:vml" xmlns:wp14="http://schemas.microsoft.com/office/word/2010/wordprocessingDrawing" xmlns:wp="http://schemas.openxmlformats.org/drawingml/2006/wordprocessingDrawing" xmlns:w10="urn:schemas-microsoft-com:office:word" xmlns:w="http://schemas.openxmlformats.org/wordprocessingml/2006/main" xmlns:w14="http://schemas.microsoft.com/office/word/2010/wordml" xmlns:w15="http://schemas.microsoft.com/office/word/2012/wordml" xmlns:wpg="http://schemas.microsoft.com/office/word/2010/wordprocessingGroup" xmlns:wpi="http://schemas.microsoft.com/office/word/2010/wordprocessingInk" xmlns:wne="http://schemas.microsoft.com/office/word/2006/wordml" xmlns:wps="http://schemas.microsoft.com/office/word/2010/wordprocessingShape" mc:Ignorable="w14 w15 wp14">
   <w:endnote w:type="separator" w:id="-1">
     <w:p>
       <w:pPr>
@@ -893,7 +797,7 @@
 </file>
 
 <file path=word/footer1.xml><?xml version="1.0" encoding="utf-8"?>
-<w:ftr xmlns:wpc="http://schemas.microsoft.com/office/word/2010/wordprocessingCanvas" xmlns:cx="http://schemas.microsoft.com/office/drawing/2014/chartex" xmlns:cx1="http://schemas.microsoft.com/office/drawing/2015/9/8/chartex" xmlns:cx2="http://schemas.microsoft.com/office/drawing/2015/10/21/chartex" xmlns:cx3="http://schemas.microsoft.com/office/drawing/2016/5/9/chartex" xmlns:cx4="http://schemas.microsoft.com/office/drawing/2016/5/10/chartex" xmlns:cx5="http://schemas.microsoft.com/office/drawing/2016/5/11/chartex" xmlns:cx6="http://schemas.microsoft.com/office/drawing/2016/5/12/chartex" xmlns:cx7="http://schemas.microsoft.com/office/drawing/2016/5/13/chartex" xmlns:cx8="http://schemas.microsoft.com/office/drawing/2016/5/14/chartex" xmlns:mc="http://schemas.openxmlformats.org/markup-compatibility/2006" xmlns:aink="http://schemas.microsoft.com/office/drawing/2016/ink" xmlns:am3d="http://schemas.microsoft.com/office/drawing/2017/model3d" xmlns:o="urn:schemas-microsoft-com:office:office" xmlns:r="http://schemas.openxmlformats.org/officeDocument/2006/relationships" xmlns:m="http://schemas.openxmlformats.org/officeDocument/2006/math" xmlns:v="urn:schemas-microsoft-com:vml" xmlns:wp14="http://schemas.microsoft.com/office/word/2010/wordprocessingDrawing" xmlns:wp="http://schemas.openxmlformats.org/drawingml/2006/wordprocessingDrawing" xmlns:w10="urn:schemas-microsoft-com:office:word" xmlns:w="http://schemas.openxmlformats.org/wordprocessingml/2006/main" xmlns:w14="http://schemas.microsoft.com/office/word/2010/wordml" xmlns:w15="http://schemas.microsoft.com/office/word/2012/wordml" xmlns:w16cid="http://schemas.microsoft.com/office/word/2016/wordml/cid" xmlns:w16se="http://schemas.microsoft.com/office/word/2015/wordml/symex" xmlns:wpg="http://schemas.microsoft.com/office/word/2010/wordprocessingGroup" xmlns:wpi="http://schemas.microsoft.com/office/word/2010/wordprocessingInk" xmlns:wne="http://schemas.microsoft.com/office/word/2006/wordml" xmlns:wps="http://schemas.microsoft.com/office/word/2010/wordprocessingShape" mc:Ignorable="w14 w15 w16se w16cid wp14">
+<w:ftr xmlns:wpc="http://schemas.microsoft.com/office/word/2010/wordprocessingCanvas" xmlns:mc="http://schemas.openxmlformats.org/markup-compatibility/2006" xmlns:o="urn:schemas-microsoft-com:office:office" xmlns:r="http://schemas.openxmlformats.org/officeDocument/2006/relationships" xmlns:m="http://schemas.openxmlformats.org/officeDocument/2006/math" xmlns:v="urn:schemas-microsoft-com:vml" xmlns:wp14="http://schemas.microsoft.com/office/word/2010/wordprocessingDrawing" xmlns:wp="http://schemas.openxmlformats.org/drawingml/2006/wordprocessingDrawing" xmlns:w10="urn:schemas-microsoft-com:office:word" xmlns:w="http://schemas.openxmlformats.org/wordprocessingml/2006/main" xmlns:w14="http://schemas.microsoft.com/office/word/2010/wordml" xmlns:w15="http://schemas.microsoft.com/office/word/2012/wordml" xmlns:wpg="http://schemas.microsoft.com/office/word/2010/wordprocessingGroup" xmlns:wpi="http://schemas.microsoft.com/office/word/2010/wordprocessingInk" xmlns:wne="http://schemas.microsoft.com/office/word/2006/wordml" xmlns:wps="http://schemas.microsoft.com/office/word/2010/wordprocessingShape" mc:Ignorable="w14 w15 wp14">
   <w:sdt>
     <w:sdtPr>
       <w:id w:val="-1877845114"/>
@@ -921,7 +825,7 @@
           <w:rPr>
             <w:noProof/>
           </w:rPr>
-          <w:t>3</w:t>
+          <w:t>1</w:t>
         </w:r>
         <w:r>
           <w:fldChar w:fldCharType="end"/>
@@ -938,7 +842,7 @@
 </file>
 
 <file path=word/footnotes.xml><?xml version="1.0" encoding="utf-8"?>
-<w:footnotes xmlns:wpc="http://schemas.microsoft.com/office/word/2010/wordprocessingCanvas" xmlns:cx="http://schemas.microsoft.com/office/drawing/2014/chartex" xmlns:cx1="http://schemas.microsoft.com/office/drawing/2015/9/8/chartex" xmlns:cx2="http://schemas.microsoft.com/office/drawing/2015/10/21/chartex" xmlns:cx3="http://schemas.microsoft.com/office/drawing/2016/5/9/chartex" xmlns:cx4="http://schemas.microsoft.com/office/drawing/2016/5/10/chartex" xmlns:cx5="http://schemas.microsoft.com/office/drawing/2016/5/11/chartex" xmlns:cx6="http://schemas.microsoft.com/office/drawing/2016/5/12/chartex" xmlns:cx7="http://schemas.microsoft.com/office/drawing/2016/5/13/chartex" xmlns:cx8="http://schemas.microsoft.com/office/drawing/2016/5/14/chartex" xmlns:mc="http://schemas.openxmlformats.org/markup-compatibility/2006" xmlns:aink="http://schemas.microsoft.com/office/drawing/2016/ink" xmlns:am3d="http://schemas.microsoft.com/office/drawing/2017/model3d" xmlns:o="urn:schemas-microsoft-com:office:office" xmlns:r="http://schemas.openxmlformats.org/officeDocument/2006/relationships" xmlns:m="http://schemas.openxmlformats.org/officeDocument/2006/math" xmlns:v="urn:schemas-microsoft-com:vml" xmlns:wp14="http://schemas.microsoft.com/office/word/2010/wordprocessingDrawing" xmlns:wp="http://schemas.openxmlformats.org/drawingml/2006/wordprocessingDrawing" xmlns:w10="urn:schemas-microsoft-com:office:word" xmlns:w="http://schemas.openxmlformats.org/wordprocessingml/2006/main" xmlns:w14="http://schemas.microsoft.com/office/word/2010/wordml" xmlns:w15="http://schemas.microsoft.com/office/word/2012/wordml" xmlns:w16cid="http://schemas.microsoft.com/office/word/2016/wordml/cid" xmlns:w16se="http://schemas.microsoft.com/office/word/2015/wordml/symex" xmlns:wpg="http://schemas.microsoft.com/office/word/2010/wordprocessingGroup" xmlns:wpi="http://schemas.microsoft.com/office/word/2010/wordprocessingInk" xmlns:wne="http://schemas.microsoft.com/office/word/2006/wordml" xmlns:wps="http://schemas.microsoft.com/office/word/2010/wordprocessingShape" mc:Ignorable="w14 w15 w16se w16cid wp14">
+<w:footnotes xmlns:wpc="http://schemas.microsoft.com/office/word/2010/wordprocessingCanvas" xmlns:mc="http://schemas.openxmlformats.org/markup-compatibility/2006" xmlns:o="urn:schemas-microsoft-com:office:office" xmlns:r="http://schemas.openxmlformats.org/officeDocument/2006/relationships" xmlns:m="http://schemas.openxmlformats.org/officeDocument/2006/math" xmlns:v="urn:schemas-microsoft-com:vml" xmlns:wp14="http://schemas.microsoft.com/office/word/2010/wordprocessingDrawing" xmlns:wp="http://schemas.openxmlformats.org/drawingml/2006/wordprocessingDrawing" xmlns:w10="urn:schemas-microsoft-com:office:word" xmlns:w="http://schemas.openxmlformats.org/wordprocessingml/2006/main" xmlns:w14="http://schemas.microsoft.com/office/word/2010/wordml" xmlns:w15="http://schemas.microsoft.com/office/word/2012/wordml" xmlns:wpg="http://schemas.microsoft.com/office/word/2010/wordprocessingGroup" xmlns:wpi="http://schemas.microsoft.com/office/word/2010/wordprocessingInk" xmlns:wne="http://schemas.microsoft.com/office/word/2006/wordml" xmlns:wps="http://schemas.microsoft.com/office/word/2010/wordprocessingShape" mc:Ignorable="w14 w15 wp14">
   <w:footnote w:type="separator" w:id="-1">
     <w:p>
       <w:pPr>
@@ -963,7 +867,7 @@
 </file>
 
 <file path=word/styles.xml><?xml version="1.0" encoding="utf-8"?>
-<w:styles xmlns:mc="http://schemas.openxmlformats.org/markup-compatibility/2006" xmlns:r="http://schemas.openxmlformats.org/officeDocument/2006/relationships" xmlns:w="http://schemas.openxmlformats.org/wordprocessingml/2006/main" xmlns:w14="http://schemas.microsoft.com/office/word/2010/wordml" xmlns:w15="http://schemas.microsoft.com/office/word/2012/wordml" xmlns:w16cid="http://schemas.microsoft.com/office/word/2016/wordml/cid" xmlns:w16se="http://schemas.microsoft.com/office/word/2015/wordml/symex" mc:Ignorable="w14 w15 w16se w16cid">
+<w:styles xmlns:mc="http://schemas.openxmlformats.org/markup-compatibility/2006" xmlns:r="http://schemas.openxmlformats.org/officeDocument/2006/relationships" xmlns:w="http://schemas.openxmlformats.org/wordprocessingml/2006/main" xmlns:w14="http://schemas.microsoft.com/office/word/2010/wordml" xmlns:w15="http://schemas.microsoft.com/office/word/2012/wordml" mc:Ignorable="w14 w15">
   <w:docDefaults>
     <w:rPrDefault>
       <w:rPr>
@@ -979,7 +883,7 @@
       </w:pPr>
     </w:pPrDefault>
   </w:docDefaults>
-  <w:latentStyles w:defLockedState="0" w:defUIPriority="99" w:defSemiHidden="0" w:defUnhideWhenUsed="0" w:defQFormat="0" w:count="375">
+  <w:latentStyles w:defLockedState="0" w:defUIPriority="99" w:defSemiHidden="0" w:defUnhideWhenUsed="0" w:defQFormat="0" w:count="371">
     <w:lsdException w:name="Normal" w:uiPriority="0" w:qFormat="1"/>
     <w:lsdException w:name="heading 1" w:uiPriority="9" w:qFormat="1"/>
     <w:lsdException w:name="heading 2" w:semiHidden="1" w:uiPriority="9" w:unhideWhenUsed="1" w:qFormat="1"/>
@@ -1351,10 +1255,6 @@
     <w:lsdException w:name="List Table 5 Dark Accent 6" w:uiPriority="50"/>
     <w:lsdException w:name="List Table 6 Colorful Accent 6" w:uiPriority="51"/>
     <w:lsdException w:name="List Table 7 Colorful Accent 6" w:uiPriority="52"/>
-    <w:lsdException w:name="Mention" w:semiHidden="1" w:unhideWhenUsed="1"/>
-    <w:lsdException w:name="Smart Hyperlink" w:semiHidden="1" w:unhideWhenUsed="1"/>
-    <w:lsdException w:name="Hashtag" w:semiHidden="1" w:unhideWhenUsed="1"/>
-    <w:lsdException w:name="Unresolved Mention" w:semiHidden="1" w:unhideWhenUsed="1"/>
   </w:latentStyles>
   <w:style w:type="paragraph" w:default="1" w:styleId="Standaard">
     <w:name w:val="Normal"/>
@@ -2014,7 +1914,7 @@
 </file>
 
 <file path=customXml/itemProps1.xml><?xml version="1.0" encoding="utf-8"?>
-<ds:datastoreItem xmlns:ds="http://schemas.openxmlformats.org/officeDocument/2006/customXml" ds:itemID="{AF64D97C-7CBB-499A-83D0-E62CD95DE379}">
+<ds:datastoreItem xmlns:ds="http://schemas.openxmlformats.org/officeDocument/2006/customXml" ds:itemID="{32485ED2-D285-4B36-8A78-B3B1EA306AE9}">
   <ds:schemaRefs>
     <ds:schemaRef ds:uri="http://schemas.openxmlformats.org/officeDocument/2006/bibliography"/>
   </ds:schemaRefs>

</xml_diff>